<commit_message>
Fixed Bug: Repository link prop not passing through; Content: Added 6 more projects to Portfolio
</commit_message>
<xml_diff>
--- a/Resume/Fung, Weng Fei - Resume - Web Developer.docx
+++ b/Resume/Fung, Weng Fei - Resume - Web Developer.docx
@@ -257,14 +257,12 @@
                 <w:color w:val="FFFFFF" w:themeColor="background1"/>
               </w:rPr>
             </w:pPr>
-            <w:proofErr w:type="spellStart"/>
             <w:r>
               <w:rPr>
                 <w:color w:val="FFFFFF" w:themeColor="background1"/>
               </w:rPr>
               <w:t>mySQL</w:t>
             </w:r>
-            <w:proofErr w:type="spellEnd"/>
           </w:p>
           <w:p>
             <w:pPr>
@@ -509,16 +507,8 @@
               <w:rPr>
                 <w:color w:val="FFFFFF" w:themeColor="background1"/>
               </w:rPr>
-              <w:t xml:space="preserve">Please visit </w:t>
-            </w:r>
-            <w:proofErr w:type="spellStart"/>
-            <w:r>
-              <w:rPr>
-                <w:color w:val="FFFFFF" w:themeColor="background1"/>
-              </w:rPr>
-              <w:t>Github</w:t>
-            </w:r>
-            <w:proofErr w:type="spellEnd"/>
+              <w:t>Please visit Github</w:t>
+            </w:r>
           </w:p>
           <w:p>
             <w:pPr>
@@ -560,16 +550,8 @@
               <w:rPr>
                 <w:color w:val="FFFFFF" w:themeColor="background1"/>
               </w:rPr>
-              <w:t xml:space="preserve">Please visit </w:t>
-            </w:r>
-            <w:proofErr w:type="spellStart"/>
-            <w:r>
-              <w:rPr>
-                <w:color w:val="FFFFFF" w:themeColor="background1"/>
-              </w:rPr>
-              <w:t>LinkedInWeng</w:t>
-            </w:r>
-            <w:proofErr w:type="spellEnd"/>
+              <w:t>Please visit LinkedIn</w:t>
+            </w:r>
           </w:p>
         </w:tc>
         <w:tc>
@@ -703,132 +685,24 @@
                       <w:sz w:val="23"/>
                       <w:szCs w:val="23"/>
                     </w:rPr>
-                    <w:t xml:space="preserve">Passionate about web development, I made this a hobby and side job for countless years. I worked with startups including </w:t>
-                  </w:r>
-                  <w:proofErr w:type="spellStart"/>
+                    <w:t>Passionate about web development, I made this a hobby and side job for countless years. I worked with startups including Mixotype, companies like ExRx, and mostly as a freelancer with MySQL, PHP, jQuery, CSS, HTML. I graduate from the competitive UCLA Coding Bootcamp on 4/2021 with top marks for Mongoose, Express, Node, React. I've made many apps for these technologies at Github.</w:t>
+                  </w:r>
                   <w:r>
                     <w:rPr>
                       <w:color w:val="181818"/>
                       <w:sz w:val="23"/>
                       <w:szCs w:val="23"/>
                     </w:rPr>
-                    <w:t>Mixotype</w:t>
-                  </w:r>
-                  <w:proofErr w:type="spellEnd"/>
+                    <w:br/>
+                  </w:r>
                   <w:r>
                     <w:rPr>
                       <w:color w:val="181818"/>
                       <w:sz w:val="23"/>
                       <w:szCs w:val="23"/>
                     </w:rPr>
-                    <w:t xml:space="preserve">, companies like </w:t>
-                  </w:r>
-                  <w:proofErr w:type="spellStart"/>
-                  <w:r>
-                    <w:rPr>
-                      <w:color w:val="181818"/>
-                      <w:sz w:val="23"/>
-                      <w:szCs w:val="23"/>
-                    </w:rPr>
-                    <w:t>ExRx</w:t>
-                  </w:r>
-                  <w:proofErr w:type="spellEnd"/>
-                  <w:r>
-                    <w:rPr>
-                      <w:color w:val="181818"/>
-                      <w:sz w:val="23"/>
-                      <w:szCs w:val="23"/>
-                    </w:rPr>
-                    <w:t xml:space="preserve">, and mostly as a freelancer with MySQL, PHP, jQuery, CSS, HTML. I graduate from the competitive UCLA Coding Bootcamp on 4/2021 with top marks for Mongoose, Express, Node, React. I've made many apps for these technologies at </w:t>
-                  </w:r>
-                  <w:proofErr w:type="spellStart"/>
-                  <w:r>
-                    <w:rPr>
-                      <w:color w:val="181818"/>
-                      <w:sz w:val="23"/>
-                      <w:szCs w:val="23"/>
-                    </w:rPr>
-                    <w:t>Github</w:t>
-                  </w:r>
-                  <w:proofErr w:type="spellEnd"/>
-                  <w:r>
-                    <w:rPr>
-                      <w:color w:val="181818"/>
-                      <w:sz w:val="23"/>
-                      <w:szCs w:val="23"/>
-                    </w:rPr>
-                    <w:t>.</w:t>
-                  </w:r>
-                  <w:r>
-                    <w:rPr>
-                      <w:color w:val="181818"/>
-                      <w:sz w:val="23"/>
-                      <w:szCs w:val="23"/>
-                    </w:rPr>
-                    <w:br/>
-                  </w:r>
-                  <w:r>
-                    <w:rPr>
-                      <w:color w:val="181818"/>
-                      <w:sz w:val="23"/>
-                      <w:szCs w:val="23"/>
-                    </w:rPr>
-                    <w:br/>
-                    <w:t xml:space="preserve">I've been programming as a side and working at a hospital as a Registered Nurse for the past 5 years. I am on a retainer at </w:t>
-                  </w:r>
-                  <w:proofErr w:type="spellStart"/>
-                  <w:r>
-                    <w:rPr>
-                      <w:color w:val="181818"/>
-                      <w:sz w:val="23"/>
-                      <w:szCs w:val="23"/>
-                    </w:rPr>
-                    <w:t>ExRx</w:t>
-                  </w:r>
-                  <w:proofErr w:type="spellEnd"/>
-                  <w:r>
-                    <w:rPr>
-                      <w:color w:val="181818"/>
-                      <w:sz w:val="23"/>
-                      <w:szCs w:val="23"/>
-                    </w:rPr>
-                    <w:t xml:space="preserve"> where I developed their API for workout apps and the internal tool to manage their exercise database. I am looking for a </w:t>
-                  </w:r>
-                  <w:proofErr w:type="gramStart"/>
-                  <w:r>
-                    <w:rPr>
-                      <w:color w:val="181818"/>
-                      <w:sz w:val="23"/>
-                      <w:szCs w:val="23"/>
-                    </w:rPr>
-                    <w:t>full time</w:t>
-                  </w:r>
-                  <w:proofErr w:type="gramEnd"/>
-                  <w:r>
-                    <w:rPr>
-                      <w:color w:val="181818"/>
-                      <w:sz w:val="23"/>
-                      <w:szCs w:val="23"/>
-                    </w:rPr>
-                    <w:t xml:space="preserve"> programming job. I will continue working as a Registered Nurse one night a weekend so I can master both clinical thinking and programming then create </w:t>
-                  </w:r>
-                  <w:proofErr w:type="gramStart"/>
-                  <w:r>
-                    <w:rPr>
-                      <w:color w:val="181818"/>
-                      <w:sz w:val="23"/>
-                      <w:szCs w:val="23"/>
-                    </w:rPr>
-                    <w:t>a</w:t>
-                  </w:r>
-                  <w:proofErr w:type="gramEnd"/>
-                  <w:r>
-                    <w:rPr>
-                      <w:color w:val="181818"/>
-                      <w:sz w:val="23"/>
-                      <w:szCs w:val="23"/>
-                    </w:rPr>
-                    <w:t xml:space="preserve"> EHR charting software for clinicians because many EHR's are not made by healthcare professionals. This is my vision on how to combine the two things I love. Even at the hospital, whenever their charting software has updates, I am tasked with teaching staff on how to use it. I also covered Informatics when they needed me.</w:t>
+                    <w:br/>
+                    <w:t>I've been programming as a side and working at a hospital as a Registered Nurse for the past 5 years. I am on a retainer at ExRx where I developed their API for workout apps and the internal tool to manage their exercise database. I am looking for a full time programming job. I will continue working as a Registered Nurse one night a weekend so I can master both clinical thinking and programming then create a EHR charting software for clinicians because many EHR's are not made by healthcare professionals. This is my vision on how to combine the two things I love. Even at the hospital, whenever their charting software has updates, I am tasked with teaching staff on how to use it. I also covered Informatics when they needed me.</w:t>
                   </w:r>
                 </w:p>
               </w:tc>
@@ -906,25 +780,25 @@
                       <w:szCs w:val="23"/>
                     </w:rPr>
                     <w:br/>
-                    <w:t xml:space="preserve">-Legacy Apps: jQuery, </w:t>
-                  </w:r>
-                  <w:proofErr w:type="spellStart"/>
+                    <w:t>-Legacy Apps: jQuery, mySql, PHP, Knockout JS</w:t>
+                  </w:r>
                   <w:r>
                     <w:rPr>
                       <w:color w:val="181818"/>
                       <w:sz w:val="23"/>
                       <w:szCs w:val="23"/>
                     </w:rPr>
-                    <w:t>mySql</w:t>
-                  </w:r>
-                  <w:proofErr w:type="spellEnd"/>
+                    <w:br/>
+                    <w:t>-Legacy CMS: BigCommerce, Shopify, Wordpress plugin development</w:t>
+                  </w:r>
                   <w:r>
                     <w:rPr>
                       <w:color w:val="181818"/>
                       <w:sz w:val="23"/>
                       <w:szCs w:val="23"/>
                     </w:rPr>
-                    <w:t>, PHP, Knockout JS</w:t>
+                    <w:br/>
+                    <w:t>-Full Stack cutting edge: React, Express, Node, MongoDB, Mongoose, Handlebars</w:t>
                   </w:r>
                   <w:r>
                     <w:rPr>
@@ -933,7 +807,7 @@
                       <w:szCs w:val="23"/>
                     </w:rPr>
                     <w:br/>
-                    <w:t>-Legacy CMS: BigCommerce, Shopify, Wordpress plugin development</w:t>
+                    <w:t>-Backend: Restful API</w:t>
                   </w:r>
                   <w:r>
                     <w:rPr>
@@ -941,8 +815,7 @@
                       <w:sz w:val="23"/>
                       <w:szCs w:val="23"/>
                     </w:rPr>
-                    <w:br/>
-                    <w:t>-Full Stack cutting edge: React, Express, Node, MongoDB, Mongoose, Handlebars</w:t>
+                    <w:t xml:space="preserve"> whether PHP or Node-Express</w:t>
                   </w:r>
                   <w:r>
                     <w:rPr>
@@ -951,7 +824,7 @@
                       <w:szCs w:val="23"/>
                     </w:rPr>
                     <w:br/>
-                    <w:t>-Backend: Restful API</w:t>
+                    <w:t xml:space="preserve">-User Experience: Responsive Design, PWA, Service Workers, SPA </w:t>
                   </w:r>
                   <w:r>
                     <w:rPr>
@@ -959,7 +832,8 @@
                       <w:sz w:val="23"/>
                       <w:szCs w:val="23"/>
                     </w:rPr>
-                    <w:t xml:space="preserve"> whether PHP or Node-Express</w:t>
+                    <w:br/>
+                    <w:t xml:space="preserve"> - &gt; SPA: React Router, Crossroads and Signals Routing</w:t>
                   </w:r>
                   <w:r>
                     <w:rPr>
@@ -968,43 +842,7 @@
                       <w:szCs w:val="23"/>
                     </w:rPr>
                     <w:br/>
-                    <w:t xml:space="preserve">-User Experience: Responsive Design, PWA, Service Workers, SPA </w:t>
-                  </w:r>
-                  <w:r>
-                    <w:rPr>
-                      <w:color w:val="181818"/>
-                      <w:sz w:val="23"/>
-                      <w:szCs w:val="23"/>
-                    </w:rPr>
-                    <w:br/>
-                    <w:t xml:space="preserve"> - &gt; SPA: React Router, Crossroads and Signals Routing</w:t>
-                  </w:r>
-                  <w:r>
-                    <w:rPr>
-                      <w:color w:val="181818"/>
-                      <w:sz w:val="23"/>
-                      <w:szCs w:val="23"/>
-                    </w:rPr>
-                    <w:br/>
-                    <w:t xml:space="preserve"> - &gt; Bundlers and other productivity tools like </w:t>
-                  </w:r>
-                  <w:proofErr w:type="spellStart"/>
-                  <w:r>
-                    <w:rPr>
-                      <w:color w:val="181818"/>
-                      <w:sz w:val="23"/>
-                      <w:szCs w:val="23"/>
-                    </w:rPr>
-                    <w:t>npm</w:t>
-                  </w:r>
-                  <w:proofErr w:type="spellEnd"/>
-                  <w:r>
-                    <w:rPr>
-                      <w:color w:val="181818"/>
-                      <w:sz w:val="23"/>
-                      <w:szCs w:val="23"/>
-                    </w:rPr>
-                    <w:t xml:space="preserve">, git, webpack </w:t>
+                    <w:t xml:space="preserve"> - &gt; Bundlers and other productivity tools like npm, git, webpack </w:t>
                   </w:r>
                 </w:p>
               </w:tc>
@@ -1209,21 +1047,7 @@
                       <w:color w:val="181818"/>
                     </w:rPr>
                     <w:br/>
-                    <w:t xml:space="preserve">We covered various technologies and did group projects where we work together as collaborators at </w:t>
-                  </w:r>
-                  <w:proofErr w:type="spellStart"/>
-                  <w:r>
-                    <w:rPr>
-                      <w:color w:val="181818"/>
-                    </w:rPr>
-                    <w:t>Github</w:t>
-                  </w:r>
-                  <w:proofErr w:type="spellEnd"/>
-                  <w:r>
-                    <w:rPr>
-                      <w:color w:val="181818"/>
-                    </w:rPr>
-                    <w:t>. UCLA gave me opportunities to update my skillset even though I</w:t>
+                    <w:t>We covered various technologies and did group projects where we work together as collaborators at Github. UCLA gave me opportunities to update my skillset even though I</w:t>
                   </w:r>
                   <w:r>
                     <w:rPr>
@@ -1247,35 +1071,7 @@
                     <w:rPr>
                       <w:color w:val="181818"/>
                     </w:rPr>
-                    <w:t xml:space="preserve">ve used </w:t>
-                  </w:r>
-                  <w:proofErr w:type="spellStart"/>
-                  <w:r>
-                    <w:rPr>
-                      <w:color w:val="181818"/>
-                    </w:rPr>
-                    <w:t>mySQL</w:t>
-                  </w:r>
-                  <w:proofErr w:type="spellEnd"/>
-                  <w:r>
-                    <w:rPr>
-                      <w:color w:val="181818"/>
-                    </w:rPr>
-                    <w:t xml:space="preserve">, </w:t>
-                  </w:r>
-                  <w:proofErr w:type="spellStart"/>
-                  <w:r>
-                    <w:rPr>
-                      <w:color w:val="181818"/>
-                    </w:rPr>
-                    <w:t>IndexedDB</w:t>
-                  </w:r>
-                  <w:proofErr w:type="spellEnd"/>
-                  <w:r>
-                    <w:rPr>
-                      <w:color w:val="181818"/>
-                    </w:rPr>
-                    <w:t xml:space="preserve">, and MongoDB </w:t>
+                    <w:t xml:space="preserve">ve used mySQL, IndexedDB, and MongoDB </w:t>
                   </w:r>
                   <w:r>
                     <w:rPr>
@@ -1329,21 +1125,7 @@
                     <w:rPr>
                       <w:color w:val="181818"/>
                     </w:rPr>
-                    <w:t xml:space="preserve">ve deployed to Heroku and </w:t>
-                  </w:r>
-                  <w:proofErr w:type="spellStart"/>
-                  <w:r>
-                    <w:rPr>
-                      <w:color w:val="181818"/>
-                    </w:rPr>
-                    <w:t>Githug</w:t>
-                  </w:r>
-                  <w:proofErr w:type="spellEnd"/>
-                  <w:r>
-                    <w:rPr>
-                      <w:color w:val="181818"/>
-                    </w:rPr>
-                    <w:t xml:space="preserve"> Pages.</w:t>
+                    <w:t>ve deployed to Heroku and Githug Pages.</w:t>
                   </w:r>
                 </w:p>
                 <w:p>
@@ -1526,18 +1308,8 @@
                       <w:sz w:val="23"/>
                       <w:szCs w:val="23"/>
                     </w:rPr>
-                    <w:t xml:space="preserve">Garfield Medical Ctr, 3E Med Surge, 3W Telemetry, ICU </w:t>
-                  </w:r>
-                  <w:proofErr w:type="spellStart"/>
-                  <w:r>
-                    <w:rPr>
-                      <w:color w:val="181818"/>
-                      <w:sz w:val="23"/>
-                      <w:szCs w:val="23"/>
-                    </w:rPr>
-                    <w:t>Floate</w:t>
-                  </w:r>
-                  <w:proofErr w:type="spellEnd"/>
+                    <w:t>Garfield Medical Ctr, 3E Med Surge, 3W Telemetry, ICU Floate</w:t>
+                  </w:r>
                   <w:r>
                     <w:rPr>
                       <w:color w:val="181818"/>
@@ -1594,25 +1366,7 @@
                       <w:sz w:val="21"/>
                       <w:szCs w:val="21"/>
                     </w:rPr>
-                    <w:t xml:space="preserve">Applied problem solving to plan and deliver care to patients with different conditions. The hospital occasionally will use me for my tech knowledge as a Superuser and even covered for Nursing Informatics (refer those positions below). Note: This is my main job 3 days a week. I do freelance web development with jQuery, PHP, MySQL, CSS, HTML on my other days. </w:t>
-                  </w:r>
-                  <w:proofErr w:type="gramStart"/>
-                  <w:r>
-                    <w:rPr>
-                      <w:color w:val="000000" w:themeColor="text1"/>
-                      <w:sz w:val="21"/>
-                      <w:szCs w:val="21"/>
-                    </w:rPr>
-                    <w:t>However</w:t>
-                  </w:r>
-                  <w:proofErr w:type="gramEnd"/>
-                  <w:r>
-                    <w:rPr>
-                      <w:color w:val="000000" w:themeColor="text1"/>
-                      <w:sz w:val="21"/>
-                      <w:szCs w:val="21"/>
-                    </w:rPr>
-                    <w:t xml:space="preserve"> I am also capable of MERN stack, graduating from UCLA Coding Bootcamp.</w:t>
+                    <w:t>Applied problem solving to plan and deliver care to patients with different conditions. The hospital occasionally will use me for my tech knowledge as a Superuser and even covered for Nursing Informatics (refer those positions below). Note: This is my main job 3 days a week. I do freelance web development with jQuery, PHP, MySQL, CSS, HTML on my other days. However I am also capable of MERN stack, graduating from UCLA Coding Bootcamp.</w:t>
                   </w:r>
                   <w:r>
                     <w:rPr>
@@ -1732,23 +1486,7 @@
                       <w:sz w:val="21"/>
                       <w:szCs w:val="21"/>
                     </w:rPr>
-                    <w:t xml:space="preserve">Standing for Exercise Prescription, </w:t>
-                  </w:r>
-                  <w:proofErr w:type="spellStart"/>
-                  <w:r>
-                    <w:rPr>
-                      <w:sz w:val="21"/>
-                      <w:szCs w:val="21"/>
-                    </w:rPr>
-                    <w:t>ExRx</w:t>
-                  </w:r>
-                  <w:proofErr w:type="spellEnd"/>
-                  <w:r>
-                    <w:rPr>
-                      <w:sz w:val="21"/>
-                      <w:szCs w:val="21"/>
-                    </w:rPr>
-                    <w:t xml:space="preserve"> is a</w:t>
+                    <w:t>Standing for Exercise Prescription, ExRx is a</w:t>
                   </w:r>
                   <w:r>
                     <w:rPr>
@@ -1770,23 +1508,7 @@
                       <w:szCs w:val="21"/>
                     </w:rPr>
                     <w:br/>
-                    <w:t xml:space="preserve">Created API for other companies to pull up </w:t>
-                  </w:r>
-                  <w:proofErr w:type="spellStart"/>
-                  <w:r>
-                    <w:rPr>
-                      <w:sz w:val="21"/>
-                      <w:szCs w:val="21"/>
-                    </w:rPr>
-                    <w:t>ExRx</w:t>
-                  </w:r>
-                  <w:proofErr w:type="spellEnd"/>
-                  <w:r>
-                    <w:rPr>
-                      <w:sz w:val="21"/>
-                      <w:szCs w:val="21"/>
-                    </w:rPr>
-                    <w:t xml:space="preserve"> exercise information for their own workout apps. Now in beta testing phase. On a separate project, used various jQuery, CSS3, Sass, Compass, HTML5, framework techs. May incorporate Vue JS or React JS in the near future. Project is ongoing. </w:t>
+                    <w:t xml:space="preserve">Created API for other companies to pull up ExRx exercise information for their own workout apps. Now in beta testing phase. On a separate project, used various jQuery, CSS3, Sass, Compass, HTML5, framework techs. May incorporate Vue JS or React JS in the near future. Project is ongoing. </w:t>
                   </w:r>
                   <w:r>
                     <w:rPr>
@@ -1984,53 +1706,25 @@
                       <w:sz w:val="21"/>
                       <w:szCs w:val="21"/>
                     </w:rPr>
-                    <w:t xml:space="preserve">Main Project 1: Assisted physicians on transitioning from paper to electronic orders. Assisted physicians on saving their own template progress notes and H&amp;P and writing electronic notes as some doctors did not transition to electronic charting and had been preferring paper charting. Assisted physicians on speech-to-text electronic charting using </w:t>
-                  </w:r>
-                  <w:proofErr w:type="spellStart"/>
-                  <w:r>
-                    <w:rPr>
-                      <w:color w:val="181818"/>
-                      <w:sz w:val="21"/>
-                      <w:szCs w:val="21"/>
-                    </w:rPr>
-                    <w:t>MModal</w:t>
-                  </w:r>
-                  <w:proofErr w:type="spellEnd"/>
-                  <w:r>
-                    <w:rPr>
-                      <w:color w:val="181818"/>
-                      <w:sz w:val="21"/>
-                      <w:szCs w:val="21"/>
-                    </w:rPr>
-                    <w:t xml:space="preserve"> software and mic. Also assisted them on the alternate, transcription phone service that had scribers type their electronic notes.</w:t>
-                  </w:r>
-                  <w:r>
-                    <w:rPr>
-                      <w:color w:val="181818"/>
-                      <w:sz w:val="21"/>
-                      <w:szCs w:val="21"/>
-                    </w:rPr>
-                    <w:br/>
-                  </w:r>
-                  <w:r>
-                    <w:rPr>
-                      <w:color w:val="181818"/>
-                      <w:sz w:val="21"/>
-                      <w:szCs w:val="21"/>
-                    </w:rPr>
-                    <w:br/>
-                    <w:t xml:space="preserve">Main project 2: I had to find orders that became stuck from being verified because the orders' names were changed for more readability which caused it to no longer sync to the EHR. As a consequence, I also coordinated with medical records department to amend to the medical records so that the record can stay intact on paper and collaborated with other departments to cancel these invalid orders from their side: Pharmacy, Laboratory, Respiratory Therapy, </w:t>
-                  </w:r>
-                  <w:proofErr w:type="spellStart"/>
-                  <w:r>
-                    <w:rPr>
-                      <w:color w:val="181818"/>
-                      <w:sz w:val="21"/>
-                      <w:szCs w:val="21"/>
-                    </w:rPr>
-                    <w:t>etc</w:t>
-                  </w:r>
-                  <w:proofErr w:type="spellEnd"/>
+                    <w:t>Main Project 1: Assisted physicians on transitioning from paper to electronic orders. Assisted physicians on saving their own template progress notes and H&amp;P and writing electronic notes as some doctors did not transition to electronic charting and had been preferring paper charting. Assisted physicians on speech-to-text electronic charting using MModal software and mic. Also assisted them on the alternate, transcription phone service that had scribers type their electronic notes.</w:t>
+                  </w:r>
+                  <w:r>
+                    <w:rPr>
+                      <w:color w:val="181818"/>
+                      <w:sz w:val="21"/>
+                      <w:szCs w:val="21"/>
+                    </w:rPr>
+                    <w:br/>
+                  </w:r>
+                  <w:r>
+                    <w:rPr>
+                      <w:color w:val="181818"/>
+                      <w:sz w:val="21"/>
+                      <w:szCs w:val="21"/>
+                    </w:rPr>
+                    <w:br/>
+                    <w:t>Main project 2: I had to find orders that became stuck from being verified because the orders' names were changed for more readability which caused it to no longer sync to the EHR. As a consequence, I also coordinated with medical records department to amend to the medical records so that the record can stay intact on paper and collaborated with other departments to cancel these invalid orders from their side: Pharmacy, Laboratory, Respiratory Therapy, etc</w:t>
+                  </w:r>
                 </w:p>
                 <w:p>
                   <w:pPr>
@@ -2385,7 +2079,6 @@
                       <w:szCs w:val="23"/>
                     </w:rPr>
                   </w:pPr>
-                  <w:proofErr w:type="spellStart"/>
                   <w:r>
                     <w:rPr>
                       <w:color w:val="181818"/>
@@ -2394,7 +2087,6 @@
                     </w:rPr>
                     <w:t>Mixotype</w:t>
                   </w:r>
-                  <w:proofErr w:type="spellEnd"/>
                 </w:p>
                 <w:p>
                   <w:pPr>
@@ -2458,19 +2150,11 @@
                       <w:color w:val="181818"/>
                     </w:rPr>
                   </w:pPr>
-                  <w:proofErr w:type="spellStart"/>
-                  <w:r>
-                    <w:rPr>
-                      <w:color w:val="181818"/>
-                    </w:rPr>
-                    <w:t>Mixotype</w:t>
-                  </w:r>
-                  <w:proofErr w:type="spellEnd"/>
-                  <w:r>
-                    <w:rPr>
-                      <w:color w:val="181818"/>
-                    </w:rPr>
-                    <w:t xml:space="preserve"> is a personality driven social media startup. Created a social network using certain algorithms of personality matching in both website and Android </w:t>
+                  <w:r>
+                    <w:rPr>
+                      <w:color w:val="181818"/>
+                    </w:rPr>
+                    <w:t xml:space="preserve">Mixotype is a personality driven social media startup. Created a social network using certain algorithms of personality matching in both website and Android </w:t>
                   </w:r>
                   <w:r>
                     <w:rPr>
@@ -2495,21 +2179,7 @@
                     <w:rPr>
                       <w:color w:val="181818"/>
                     </w:rPr>
-                    <w:t xml:space="preserve">Created Android version with Android Studio using Java and Android SDK. I was not trained in Android development but I was a </w:t>
-                  </w:r>
-                  <w:proofErr w:type="spellStart"/>
-                  <w:r>
-                    <w:rPr>
-                      <w:color w:val="181818"/>
-                    </w:rPr>
-                    <w:t>self learner</w:t>
-                  </w:r>
-                  <w:proofErr w:type="spellEnd"/>
-                  <w:r>
-                    <w:rPr>
-                      <w:color w:val="181818"/>
-                    </w:rPr>
-                    <w:t xml:space="preserve"> and was able to complete their requirements. This was a startup environment with Agile management, needing creative thinking and quick turnarounds. Followed prototypes and blueprints and suggested creative changes as well to the team.</w:t>
+                    <w:t>Created Android version with Android Studio using Java and Android SDK. I was not trained in Android development but I was a self learner and was able to complete their requirements. This was a startup environment with Agile management, needing creative thinking and quick turnarounds. Followed prototypes and blueprints and suggested creative changes as well to the team.</w:t>
                   </w:r>
                 </w:p>
                 <w:p>
@@ -2671,15 +2341,7 @@
               <w:rPr>
                 <w:color w:val="181818"/>
               </w:rPr>
-              <w:t>or to override the streaming with an announcement. Otherwise, the playlist information automatically comes in. The slide-</w:t>
-            </w:r>
-            <w:proofErr w:type="spellStart"/>
-            <w:proofErr w:type="gramStart"/>
-            <w:r>
-              <w:rPr>
-                <w:color w:val="181818"/>
-              </w:rPr>
-              <w:t>in</w:t>
+              <w:t>or to override the streaming with an announcement. Otherwise, the playlist information automatically comes in. The slide-in</w:t>
             </w:r>
             <w:r>
               <w:rPr>
@@ -2692,15 +2354,7 @@
               <w:rPr>
                 <w:color w:val="181818"/>
               </w:rPr>
-              <w:t>s</w:t>
-            </w:r>
-            <w:proofErr w:type="spellEnd"/>
-            <w:proofErr w:type="gramEnd"/>
-            <w:r>
-              <w:rPr>
-                <w:color w:val="181818"/>
-              </w:rPr>
-              <w:t xml:space="preserve"> are made with jQuery animations against a defined area of green background that streams the</w:t>
+              <w:t>s are made with jQuery animations against a defined area of green background that streams the</w:t>
             </w:r>
             <w:r>
               <w:rPr>
@@ -2709,19 +2363,11 @@
               </w:rPr>
               <w:t xml:space="preserve"> </w:t>
             </w:r>
-            <w:proofErr w:type="spellStart"/>
-            <w:r>
-              <w:rPr>
-                <w:color w:val="181818"/>
-              </w:rPr>
-              <w:t>Xsplit</w:t>
-            </w:r>
-            <w:proofErr w:type="spellEnd"/>
-            <w:r>
-              <w:rPr>
-                <w:color w:val="181818"/>
-              </w:rPr>
-              <w:t xml:space="preserve"> music videos. Added a fall back to the last 24 hour's recording if the live server fails and had it resume when the server is back up, done using time</w:t>
+            <w:r>
+              <w:rPr>
+                <w:color w:val="181818"/>
+              </w:rPr>
+              <w:t>Xsplit music videos. Added a fall back to the last 24 hour's recording if the live server fails and had it resume when the server is back up, done using time</w:t>
             </w:r>
           </w:p>
           <w:p>
@@ -2738,21 +2384,7 @@
               <w:rPr>
                 <w:color w:val="181818"/>
               </w:rPr>
-              <w:t xml:space="preserve">interval AJAX that looks at the </w:t>
-            </w:r>
-            <w:proofErr w:type="spellStart"/>
-            <w:r>
-              <w:rPr>
-                <w:color w:val="181818"/>
-              </w:rPr>
-              <w:t>Xsplit</w:t>
-            </w:r>
-            <w:proofErr w:type="spellEnd"/>
-            <w:r>
-              <w:rPr>
-                <w:color w:val="181818"/>
-              </w:rPr>
-              <w:t xml:space="preserve"> status. Tested with adding/removing ABR streams in WMS Panel. Added chat ability.</w:t>
+              <w:t>interval AJAX that looks at the Xsplit status. Tested with adding/removing ABR streams in WMS Panel. Added chat ability.</w:t>
             </w:r>
           </w:p>
           <w:p>
@@ -2955,35 +2587,7 @@
               <w:rPr>
                 <w:color w:val="181818"/>
               </w:rPr>
-              <w:t xml:space="preserve">the search engine where they want with a </w:t>
-            </w:r>
-            <w:proofErr w:type="spellStart"/>
-            <w:r>
-              <w:rPr>
-                <w:color w:val="181818"/>
-              </w:rPr>
-              <w:t>Wordpress</w:t>
-            </w:r>
-            <w:proofErr w:type="spellEnd"/>
-            <w:r>
-              <w:rPr>
-                <w:color w:val="181818"/>
-              </w:rPr>
-              <w:t xml:space="preserve"> </w:t>
-            </w:r>
-            <w:proofErr w:type="spellStart"/>
-            <w:r>
-              <w:rPr>
-                <w:color w:val="181818"/>
-              </w:rPr>
-              <w:t>shortcode</w:t>
-            </w:r>
-            <w:proofErr w:type="spellEnd"/>
-            <w:r>
-              <w:rPr>
-                <w:color w:val="181818"/>
-              </w:rPr>
-              <w:t>.</w:t>
+              <w:t>the search engine where they want with a Wordpress shortcode.</w:t>
             </w:r>
           </w:p>
           <w:p>

</xml_diff>